<commit_message>
Update Information Security Management Models RCoon.docx
</commit_message>
<xml_diff>
--- a/CYB-535/Topic 1/Information Security Management Models RCoon.docx
+++ b/CYB-535/Topic 1/Information Security Management Models RCoon.docx
@@ -322,6 +322,14 @@
           <w:szCs w:val="24"/>
         </w:rPr>
       </w:pPr>
+      <w:r>
+        <w:rPr>
+          <w:rFonts w:ascii="Times New Roman" w:hAnsi="Times New Roman" w:cs="Times New Roman"/>
+          <w:sz w:val="24"/>
+          <w:szCs w:val="24"/>
+        </w:rPr>
+        <w:t>At RC Cybersecurity, our mission is to protect the digital landscape of businesses and individuals by providing comprehensive and innovative cybersecurity solutions. We are committed to proactive defense, utilizing state-of-the-art technology to anticipate, detect, and neutralize threats before they can cause harm. Our approach emphasizes empowerment through knowledge, as we believe that educating our clients is crucial in fostering a culture of cybersecurity awareness. By offering tailored solutions that align with each client’s unique needs, we ensure that they are equipped to tackle their specific challenges. Integrity and trust are at the core of our operations, guiding our relationships with clients through transparency and ethical practices.</w:t>
+      </w:r>
     </w:p>
     <w:p>
       <w:pPr>

</xml_diff>